<commit_message>
Added scope of study
</commit_message>
<xml_diff>
--- a/STEM EDUCATION.docx
+++ b/STEM EDUCATION.docx
@@ -126,7 +126,25 @@
           <w:sz w:val="28"/>
           <w:szCs w:val="28"/>
         </w:rPr>
-        <w:t>A curriculum that is STEM-based has real-life situations to help the student learn. Programs like Engineering For Kids integrates multiple classes to provide opportunities to see how concepts relate to life in order to hopefully spark a passion for a future career in a STEM field. STEM activities provide hands-on and minds-on lessons for the student. Making math and science both fun and interesting helps the student to do much more than just learn.</w:t>
+        <w:t xml:space="preserve">A curriculum that is STEM-based has real-life situations to help the student learn. Programs like Engineering </w:t>
+      </w:r>
+      <w:proofErr w:type="gramStart"/>
+      <w:r>
+        <w:rPr>
+          <w:rFonts w:asciiTheme="majorBidi" w:hAnsiTheme="majorBidi" w:cstheme="majorBidi"/>
+          <w:sz w:val="28"/>
+          <w:szCs w:val="28"/>
+        </w:rPr>
+        <w:t>For</w:t>
+      </w:r>
+      <w:proofErr w:type="gramEnd"/>
+      <w:r>
+        <w:rPr>
+          <w:rFonts w:asciiTheme="majorBidi" w:hAnsiTheme="majorBidi" w:cstheme="majorBidi"/>
+          <w:sz w:val="28"/>
+          <w:szCs w:val="28"/>
+        </w:rPr>
+        <w:t xml:space="preserve"> Kids integrates multiple classes to provide opportunities to see how concepts relate to life in order to hopefully spark a passion for a future career in a STEM field. STEM activities provide hands-on and minds-on lessons for the student. Making math and science both fun and interesting helps the student to do much more than just learn.</w:t>
       </w:r>
     </w:p>
     <w:p>
@@ -777,7 +795,25 @@
           <w:sz w:val="28"/>
           <w:szCs w:val="28"/>
         </w:rPr>
-        <w:t>, rapidly and in a interesting way that could prepare them for the future. Even this gives us a comparative study between the conventional methods of education vs the idea we propose.</w:t>
+        <w:t xml:space="preserve">, rapidly and in </w:t>
+      </w:r>
+      <w:proofErr w:type="gramStart"/>
+      <w:r>
+        <w:rPr>
+          <w:rFonts w:asciiTheme="majorBidi" w:hAnsiTheme="majorBidi" w:cstheme="majorBidi"/>
+          <w:sz w:val="28"/>
+          <w:szCs w:val="28"/>
+        </w:rPr>
+        <w:t>a</w:t>
+      </w:r>
+      <w:proofErr w:type="gramEnd"/>
+      <w:r>
+        <w:rPr>
+          <w:rFonts w:asciiTheme="majorBidi" w:hAnsiTheme="majorBidi" w:cstheme="majorBidi"/>
+          <w:sz w:val="28"/>
+          <w:szCs w:val="28"/>
+        </w:rPr>
+        <w:t xml:space="preserve"> interesting way that could prepare them for the future. Even this gives us a comparative study between the conventional methods of education vs the idea we propose.</w:t>
       </w:r>
     </w:p>
     <w:p>
@@ -831,7 +867,124 @@
           <w:sz w:val="28"/>
           <w:szCs w:val="28"/>
         </w:rPr>
-        <w:t xml:space="preserve"> No matter from which every country he belongs .</w:t>
+        <w:t xml:space="preserve"> No matter from which every country he belongs </w:t>
+      </w:r>
+      <w:r>
+        <w:rPr>
+          <w:rFonts w:asciiTheme="majorBidi" w:hAnsiTheme="majorBidi" w:cstheme="majorBidi"/>
+          <w:sz w:val="28"/>
+          <w:szCs w:val="28"/>
+        </w:rPr>
+        <w:t>the same level of education should be ensured</w:t>
+      </w:r>
+      <w:r>
+        <w:rPr>
+          <w:rFonts w:asciiTheme="majorBidi" w:hAnsiTheme="majorBidi" w:cstheme="majorBidi"/>
+          <w:sz w:val="28"/>
+          <w:szCs w:val="28"/>
+        </w:rPr>
+        <w:t>.</w:t>
+      </w:r>
+    </w:p>
+    <w:p>
+      <w:pPr>
+        <w:ind w:left="1440"/>
+        <w:rPr>
+          <w:rFonts w:asciiTheme="majorBidi" w:hAnsiTheme="majorBidi" w:cstheme="majorBidi"/>
+          <w:sz w:val="28"/>
+          <w:szCs w:val="28"/>
+        </w:rPr>
+      </w:pPr>
+      <w:r>
+        <w:rPr>
+          <w:rFonts w:asciiTheme="majorBidi" w:hAnsiTheme="majorBidi" w:cstheme="majorBidi"/>
+          <w:sz w:val="28"/>
+          <w:szCs w:val="28"/>
+        </w:rPr>
+        <w:t xml:space="preserve">The scope of this extends beyond the learning of an individual it effects on the </w:t>
+      </w:r>
+      <w:r>
+        <w:rPr>
+          <w:rFonts w:asciiTheme="majorBidi" w:hAnsiTheme="majorBidi" w:cstheme="majorBidi"/>
+          <w:sz w:val="28"/>
+          <w:szCs w:val="28"/>
+        </w:rPr>
+        <w:t>economic growth of the country as well. According to CEO magazine [3]:</w:t>
+      </w:r>
+    </w:p>
+    <w:p>
+      <w:pPr>
+        <w:ind w:left="1440"/>
+        <w:jc w:val="center"/>
+        <w:rPr>
+          <w:rStyle w:val="Emphasis"/>
+          <w:sz w:val="28"/>
+          <w:szCs w:val="28"/>
+        </w:rPr>
+      </w:pPr>
+      <w:r>
+        <w:rPr>
+          <w:rStyle w:val="Emphasis"/>
+          <w:sz w:val="28"/>
+          <w:szCs w:val="28"/>
+        </w:rPr>
+        <w:t>“</w:t>
+      </w:r>
+      <w:r>
+        <w:rPr>
+          <w:rStyle w:val="Emphasis"/>
+          <w:sz w:val="28"/>
+          <w:szCs w:val="28"/>
+        </w:rPr>
+        <w:t xml:space="preserve">To ensure continued economic growth, it is more important than ever for the nation’s education system to focus on STEM courses. According to </w:t>
+      </w:r>
+      <w:r>
+        <w:rPr>
+          <w:rStyle w:val="Emphasis"/>
+          <w:sz w:val="28"/>
+          <w:szCs w:val="28"/>
+        </w:rPr>
+        <w:t>PwC</w:t>
+      </w:r>
+      <w:r>
+        <w:rPr>
+          <w:rStyle w:val="Emphasis"/>
+          <w:sz w:val="28"/>
+          <w:szCs w:val="28"/>
+        </w:rPr>
+        <w:t xml:space="preserve"> (</w:t>
+      </w:r>
+      <w:r>
+        <w:rPr>
+          <w:rStyle w:val="Emphasis"/>
+          <w:sz w:val="28"/>
+          <w:szCs w:val="28"/>
+        </w:rPr>
+        <w:t>PricewaterhouseCoopers</w:t>
+      </w:r>
+      <w:r>
+        <w:rPr>
+          <w:rStyle w:val="Emphasis"/>
+          <w:sz w:val="28"/>
+          <w:szCs w:val="28"/>
+        </w:rPr>
+        <w:t>)</w:t>
+      </w:r>
+      <w:r>
+        <w:rPr>
+          <w:rStyle w:val="Emphasis"/>
+          <w:sz w:val="28"/>
+          <w:szCs w:val="28"/>
+        </w:rPr>
+        <w:t>, changing just 1% of the workforce into STEM roles would add $57.4 billion to Australia’s gross domestic product (GDP). Without investment in STEM subjects, Australia could drop out of the top 20 economies by 2050.</w:t>
+      </w:r>
+      <w:r>
+        <w:rPr>
+          <w:rStyle w:val="Emphasis"/>
+          <w:sz w:val="28"/>
+          <w:szCs w:val="28"/>
+        </w:rPr>
+        <w:t>”</w:t>
       </w:r>
       <w:bookmarkStart w:id="4" w:name="_GoBack"/>
       <w:bookmarkEnd w:id="4"/>
@@ -860,6 +1013,7 @@
       </w:pPr>
       <w:bookmarkStart w:id="6" w:name="_Toc20044309"/>
       <w:r>
+        <w:lastRenderedPageBreak/>
         <w:t>Why is STEM necessary in current era</w:t>
       </w:r>
       <w:bookmarkEnd w:id="6"/>
@@ -936,9 +1090,14 @@
       </w:pPr>
       <w:bookmarkStart w:id="11" w:name="_Toc20044314"/>
       <w:r>
-        <w:t>How much change can it bring</w:t>
+        <w:t xml:space="preserve">How much change can it </w:t>
+      </w:r>
+      <w:proofErr w:type="gramStart"/>
+      <w:r>
+        <w:t>bring</w:t>
       </w:r>
       <w:bookmarkEnd w:id="11"/>
+      <w:proofErr w:type="gramEnd"/>
     </w:p>
     <w:p>
       <w:pPr>
@@ -959,7 +1118,6 @@
           <w:sz w:val="44"/>
           <w:szCs w:val="44"/>
         </w:rPr>
-        <w:lastRenderedPageBreak/>
         <w:t>Findings and Discussion</w:t>
       </w:r>
     </w:p>
@@ -2697,6 +2855,17 @@
       <w:u w:val="single"/>
     </w:rPr>
   </w:style>
+  <w:style w:type="character" w:styleId="Emphasis">
+    <w:name w:val="Emphasis"/>
+    <w:basedOn w:val="DefaultParagraphFont"/>
+    <w:uiPriority w:val="20"/>
+    <w:qFormat/>
+    <w:rsid w:val="00E253D4"/>
+    <w:rPr>
+      <w:i/>
+      <w:iCs/>
+    </w:rPr>
+  </w:style>
 </w:styles>
 </file>
 
@@ -3000,7 +3169,7 @@
 </file>
 
 <file path=customXml/itemProps1.xml><?xml version="1.0" encoding="utf-8"?>
-<ds:datastoreItem xmlns:ds="http://schemas.openxmlformats.org/officeDocument/2006/customXml" ds:itemID="{5A1B9047-68E2-4F2A-BFE4-223EEF9DA48C}">
+<ds:datastoreItem xmlns:ds="http://schemas.openxmlformats.org/officeDocument/2006/customXml" ds:itemID="{22B985F4-8428-4D09-9BED-6205C96EC650}">
   <ds:schemaRefs>
     <ds:schemaRef ds:uri="http://schemas.openxmlformats.org/officeDocument/2006/bibliography"/>
   </ds:schemaRefs>

</xml_diff>